<commit_message>
Modificacion del caso practico Ud3 acceso a datos, ya totalmente terminado
</commit_message>
<xml_diff>
--- a/Asignaturas 2/Acceso a Datos/UD3/Tarea 1/Muñoz_de_la_Sierra_Alejandro_Acceso_a_Datos_UD3_Tarea1_Final.docx
+++ b/Asignaturas 2/Acceso a Datos/UD3/Tarea 1/Muñoz_de_la_Sierra_Alejandro_Acceso_a_Datos_UD3_Tarea1_Final.docx
@@ -1697,6 +1697,7 @@
       <w:r>
         <w:rPr>
           <w:rFonts w:cstheme="minorHAnsi"/>
+          <w:noProof/>
           <w:szCs w:val="28"/>
           <w:lang w:val="es-ES"/>
         </w:rPr>
@@ -2692,6 +2693,7 @@
       <w:r>
         <w:rPr>
           <w:rFonts w:cstheme="minorHAnsi"/>
+          <w:noProof/>
           <w:szCs w:val="28"/>
           <w:lang w:val="es-ES"/>
         </w:rPr>
@@ -3167,6 +3169,7 @@
       <w:r>
         <w:rPr>
           <w:rFonts w:cstheme="minorHAnsi"/>
+          <w:noProof/>
           <w:szCs w:val="28"/>
           <w:lang w:val="es-ES"/>
         </w:rPr>
@@ -3622,6 +3625,7 @@
       <w:r>
         <w:rPr>
           <w:rFonts w:cstheme="minorHAnsi"/>
+          <w:noProof/>
           <w:szCs w:val="28"/>
           <w:lang w:val="es-ES"/>
         </w:rPr>
@@ -3679,6 +3683,7 @@
       <w:r>
         <w:rPr>
           <w:rFonts w:cstheme="minorHAnsi"/>
+          <w:noProof/>
           <w:szCs w:val="28"/>
           <w:lang w:val="es-ES"/>
         </w:rPr>
@@ -3736,6 +3741,7 @@
       <w:r>
         <w:rPr>
           <w:rFonts w:cstheme="minorHAnsi"/>
+          <w:noProof/>
           <w:szCs w:val="28"/>
           <w:lang w:val="es-ES"/>
         </w:rPr>
@@ -3837,6 +3843,7 @@
       <w:r>
         <w:rPr>
           <w:rFonts w:cstheme="minorHAnsi"/>
+          <w:noProof/>
           <w:szCs w:val="28"/>
           <w:lang w:val="es-ES"/>
         </w:rPr>
@@ -4321,6 +4328,7 @@
       <w:r>
         <w:rPr>
           <w:rFonts w:cstheme="minorHAnsi"/>
+          <w:noProof/>
           <w:szCs w:val="28"/>
           <w:lang w:val="es-ES"/>
         </w:rPr>
@@ -4378,6 +4386,7 @@
       <w:r>
         <w:rPr>
           <w:rFonts w:cstheme="minorHAnsi"/>
+          <w:noProof/>
           <w:szCs w:val="28"/>
           <w:lang w:val="es-ES"/>
         </w:rPr>
@@ -5002,6 +5011,7 @@
       <w:r>
         <w:rPr>
           <w:rFonts w:cstheme="minorHAnsi"/>
+          <w:noProof/>
           <w:szCs w:val="28"/>
           <w:lang w:val="es-ES"/>
         </w:rPr>
@@ -5095,6 +5105,7 @@
       <w:r>
         <w:rPr>
           <w:rFonts w:cstheme="minorHAnsi"/>
+          <w:noProof/>
           <w:szCs w:val="28"/>
           <w:lang w:val="es-ES"/>
         </w:rPr>
@@ -5153,6 +5164,7 @@
       <w:r>
         <w:rPr>
           <w:rFonts w:cstheme="minorHAnsi"/>
+          <w:noProof/>
           <w:szCs w:val="28"/>
           <w:lang w:val="es-ES"/>
         </w:rPr>
@@ -5210,6 +5222,7 @@
       <w:r>
         <w:rPr>
           <w:rFonts w:cstheme="minorHAnsi"/>
+          <w:noProof/>
           <w:szCs w:val="28"/>
           <w:lang w:val="es-ES"/>
         </w:rPr>
@@ -5267,6 +5280,7 @@
       <w:r>
         <w:rPr>
           <w:rFonts w:cstheme="minorHAnsi"/>
+          <w:noProof/>
           <w:szCs w:val="28"/>
           <w:lang w:val="es-ES"/>
         </w:rPr>
@@ -5325,6 +5339,7 @@
       <w:r>
         <w:rPr>
           <w:rFonts w:cstheme="minorHAnsi"/>
+          <w:noProof/>
           <w:szCs w:val="28"/>
           <w:lang w:val="es-ES"/>
         </w:rPr>
@@ -5677,6 +5692,7 @@
       <w:r>
         <w:rPr>
           <w:rFonts w:cstheme="minorHAnsi"/>
+          <w:noProof/>
           <w:szCs w:val="28"/>
           <w:lang w:val="es-ES"/>
         </w:rPr>
@@ -5734,6 +5750,7 @@
       <w:r>
         <w:rPr>
           <w:rFonts w:cstheme="minorHAnsi"/>
+          <w:noProof/>
           <w:szCs w:val="28"/>
           <w:lang w:val="es-ES"/>
         </w:rPr>
@@ -5792,6 +5809,7 @@
       <w:r>
         <w:rPr>
           <w:rFonts w:cstheme="minorHAnsi"/>
+          <w:noProof/>
           <w:szCs w:val="28"/>
           <w:lang w:val="es-ES"/>
         </w:rPr>
@@ -5849,6 +5867,7 @@
       <w:r>
         <w:rPr>
           <w:rFonts w:cstheme="minorHAnsi"/>
+          <w:noProof/>
           <w:szCs w:val="28"/>
           <w:lang w:val="es-ES"/>
         </w:rPr>
@@ -5915,6 +5934,7 @@
       <w:r>
         <w:rPr>
           <w:rFonts w:cstheme="minorHAnsi"/>
+          <w:noProof/>
           <w:szCs w:val="28"/>
           <w:lang w:val="es-ES"/>
         </w:rPr>
@@ -5973,6 +5993,7 @@
       <w:r>
         <w:rPr>
           <w:rFonts w:cstheme="minorHAnsi"/>
+          <w:noProof/>
           <w:szCs w:val="28"/>
           <w:lang w:val="es-ES"/>
         </w:rPr>
@@ -6030,6 +6051,7 @@
       <w:r>
         <w:rPr>
           <w:rFonts w:cstheme="minorHAnsi"/>
+          <w:noProof/>
           <w:szCs w:val="28"/>
           <w:lang w:val="es-ES"/>
         </w:rPr>
@@ -6087,6 +6109,7 @@
       <w:r>
         <w:rPr>
           <w:rFonts w:cstheme="minorHAnsi"/>
+          <w:noProof/>
           <w:szCs w:val="28"/>
           <w:lang w:val="es-ES"/>
         </w:rPr>
@@ -6145,6 +6168,7 @@
       <w:r>
         <w:rPr>
           <w:rFonts w:cstheme="minorHAnsi"/>
+          <w:noProof/>
           <w:szCs w:val="28"/>
           <w:lang w:val="es-ES"/>
         </w:rPr>
@@ -6264,6 +6288,7 @@
       <w:r>
         <w:rPr>
           <w:rFonts w:cstheme="minorHAnsi"/>
+          <w:noProof/>
           <w:szCs w:val="28"/>
           <w:lang w:val="es-ES"/>
         </w:rPr>
@@ -6592,6 +6617,7 @@
       <w:r>
         <w:rPr>
           <w:rFonts w:cstheme="minorHAnsi"/>
+          <w:noProof/>
           <w:szCs w:val="28"/>
           <w:lang w:val="es-ES"/>
         </w:rPr>
@@ -6850,6 +6876,7 @@
       <w:r>
         <w:rPr>
           <w:rFonts w:cstheme="minorHAnsi"/>
+          <w:noProof/>
           <w:szCs w:val="28"/>
           <w:lang w:val="es-ES"/>
         </w:rPr>
@@ -6944,6 +6971,7 @@
       <w:r>
         <w:rPr>
           <w:rFonts w:cstheme="minorHAnsi"/>
+          <w:noProof/>
           <w:szCs w:val="28"/>
           <w:lang w:val="es-ES"/>
         </w:rPr>
@@ -7076,6 +7104,7 @@
       <w:r>
         <w:rPr>
           <w:rFonts w:cstheme="minorHAnsi"/>
+          <w:noProof/>
           <w:szCs w:val="28"/>
           <w:lang w:val="es-ES"/>
         </w:rPr>
@@ -7138,78 +7167,1018 @@
           <w:lang w:val="es-ES"/>
         </w:rPr>
       </w:pPr>
-    </w:p>
-    <w:p>
-      <w:pPr>
-        <w:rPr>
-          <w:rFonts w:cstheme="minorHAnsi"/>
-          <w:szCs w:val="28"/>
-          <w:lang w:val="es-ES"/>
-        </w:rPr>
-      </w:pPr>
-    </w:p>
-    <w:p>
-      <w:pPr>
-        <w:rPr>
-          <w:rFonts w:cstheme="minorHAnsi"/>
-          <w:szCs w:val="28"/>
-          <w:lang w:val="es-ES"/>
-        </w:rPr>
-      </w:pPr>
-    </w:p>
-    <w:p>
-      <w:pPr>
-        <w:rPr>
-          <w:rFonts w:cstheme="minorHAnsi"/>
-          <w:szCs w:val="28"/>
-          <w:lang w:val="es-ES"/>
-        </w:rPr>
-      </w:pPr>
-    </w:p>
-    <w:p>
-      <w:pPr>
-        <w:rPr>
-          <w:rFonts w:cstheme="minorHAnsi"/>
-          <w:szCs w:val="28"/>
-          <w:lang w:val="es-ES"/>
-        </w:rPr>
-      </w:pPr>
-    </w:p>
-    <w:p>
-      <w:pPr>
-        <w:rPr>
-          <w:rFonts w:cstheme="minorHAnsi"/>
-          <w:szCs w:val="28"/>
-          <w:lang w:val="es-ES"/>
-        </w:rPr>
-      </w:pPr>
-    </w:p>
-    <w:p>
-      <w:pPr>
-        <w:rPr>
-          <w:rFonts w:cstheme="minorHAnsi"/>
-          <w:szCs w:val="28"/>
-          <w:lang w:val="es-ES"/>
-        </w:rPr>
-      </w:pPr>
-    </w:p>
-    <w:p>
-      <w:pPr>
-        <w:rPr>
-          <w:rFonts w:cstheme="minorHAnsi"/>
-          <w:szCs w:val="28"/>
-          <w:lang w:val="es-ES"/>
-        </w:rPr>
-      </w:pPr>
-    </w:p>
-    <w:p>
-      <w:pPr>
-        <w:rPr>
-          <w:rFonts w:cstheme="minorHAnsi"/>
-          <w:szCs w:val="28"/>
-          <w:lang w:val="es-ES"/>
-        </w:rPr>
-      </w:pPr>
+      <w:r>
+        <w:rPr>
+          <w:rFonts w:cstheme="minorHAnsi"/>
+          <w:szCs w:val="28"/>
+          <w:lang w:val="es-ES"/>
+        </w:rPr>
+        <w:t>Vemos que la operación C (</w:t>
+      </w:r>
+      <w:proofErr w:type="spellStart"/>
+      <w:r>
+        <w:rPr>
+          <w:rFonts w:cstheme="minorHAnsi"/>
+          <w:szCs w:val="28"/>
+          <w:lang w:val="es-ES"/>
+        </w:rPr>
+        <w:t>create</w:t>
+      </w:r>
+      <w:proofErr w:type="spellEnd"/>
+      <w:r>
+        <w:rPr>
+          <w:rFonts w:cstheme="minorHAnsi"/>
+          <w:szCs w:val="28"/>
+          <w:lang w:val="es-ES"/>
+        </w:rPr>
+        <w:t xml:space="preserve">) funciona perfectamente, a </w:t>
+      </w:r>
+      <w:proofErr w:type="gramStart"/>
+      <w:r>
+        <w:rPr>
+          <w:rFonts w:cstheme="minorHAnsi"/>
+          <w:szCs w:val="28"/>
+          <w:lang w:val="es-ES"/>
+        </w:rPr>
+        <w:t>continuación</w:t>
+      </w:r>
+      <w:proofErr w:type="gramEnd"/>
+      <w:r>
+        <w:rPr>
+          <w:rFonts w:cstheme="minorHAnsi"/>
+          <w:szCs w:val="28"/>
+          <w:lang w:val="es-ES"/>
+        </w:rPr>
+        <w:t xml:space="preserve"> comprobamos el resto de las operaciones CRUD. Mostrar resultados:</w:t>
+      </w:r>
+    </w:p>
+    <w:p>
+      <w:pPr>
+        <w:jc w:val="center"/>
+        <w:rPr>
+          <w:rFonts w:cstheme="minorHAnsi"/>
+          <w:szCs w:val="28"/>
+          <w:lang w:val="es-ES"/>
+        </w:rPr>
+      </w:pPr>
+      <w:r>
+        <w:rPr>
+          <w:rFonts w:cstheme="minorHAnsi"/>
+          <w:szCs w:val="28"/>
+          <w:lang w:val="es-ES"/>
+        </w:rPr>
+        <w:drawing>
+          <wp:inline distT="0" distB="0" distL="0" distR="0" wp14:anchorId="284E7588" wp14:editId="6CDEE27C">
+            <wp:extent cx="5093970" cy="3650135"/>
+            <wp:effectExtent l="19050" t="19050" r="11430" b="26670"/>
+            <wp:docPr id="1198721371" name="Imagen 1"/>
+            <wp:cNvGraphicFramePr>
+              <a:graphicFrameLocks xmlns:a="http://schemas.openxmlformats.org/drawingml/2006/main" noChangeAspect="1"/>
+            </wp:cNvGraphicFramePr>
+            <a:graphic xmlns:a="http://schemas.openxmlformats.org/drawingml/2006/main">
+              <a:graphicData uri="http://schemas.openxmlformats.org/drawingml/2006/picture">
+                <pic:pic xmlns:pic="http://schemas.openxmlformats.org/drawingml/2006/picture">
+                  <pic:nvPicPr>
+                    <pic:cNvPr id="1198721371" name=""/>
+                    <pic:cNvPicPr/>
+                  </pic:nvPicPr>
+                  <pic:blipFill>
+                    <a:blip r:embed="rId45"/>
+                    <a:stretch>
+                      <a:fillRect/>
+                    </a:stretch>
+                  </pic:blipFill>
+                  <pic:spPr>
+                    <a:xfrm>
+                      <a:off x="0" y="0"/>
+                      <a:ext cx="5100789" cy="3655021"/>
+                    </a:xfrm>
+                    <a:prstGeom prst="rect">
+                      <a:avLst/>
+                    </a:prstGeom>
+                    <a:ln>
+                      <a:solidFill>
+                        <a:schemeClr val="accent1"/>
+                      </a:solidFill>
+                    </a:ln>
+                  </pic:spPr>
+                </pic:pic>
+              </a:graphicData>
+            </a:graphic>
+          </wp:inline>
+        </w:drawing>
+      </w:r>
+    </w:p>
+    <w:p>
+      <w:pPr>
+        <w:rPr>
+          <w:rFonts w:cstheme="minorHAnsi"/>
+          <w:szCs w:val="28"/>
+          <w:lang w:val="es-ES"/>
+        </w:rPr>
+      </w:pPr>
+      <w:r>
+        <w:rPr>
+          <w:rFonts w:cstheme="minorHAnsi"/>
+          <w:szCs w:val="28"/>
+          <w:lang w:val="es-ES"/>
+        </w:rPr>
+        <w:lastRenderedPageBreak/>
+        <w:t>Modificar un registro:</w:t>
+      </w:r>
+    </w:p>
+    <w:p>
+      <w:pPr>
+        <w:rPr>
+          <w:rFonts w:cstheme="minorHAnsi"/>
+          <w:szCs w:val="28"/>
+          <w:lang w:val="es-ES"/>
+        </w:rPr>
+      </w:pPr>
+    </w:p>
+    <w:p>
+      <w:pPr>
+        <w:jc w:val="center"/>
+        <w:rPr>
+          <w:rFonts w:cstheme="minorHAnsi"/>
+          <w:szCs w:val="28"/>
+          <w:lang w:val="es-ES"/>
+        </w:rPr>
+      </w:pPr>
+      <w:r>
+        <w:rPr>
+          <w:rFonts w:cstheme="minorHAnsi"/>
+          <w:szCs w:val="28"/>
+          <w:lang w:val="es-ES"/>
+        </w:rPr>
+        <w:drawing>
+          <wp:inline distT="0" distB="0" distL="0" distR="0" wp14:anchorId="540F81CB" wp14:editId="0121F3D6">
+            <wp:extent cx="5943600" cy="4269105"/>
+            <wp:effectExtent l="19050" t="19050" r="19050" b="17145"/>
+            <wp:docPr id="371235431" name="Imagen 1"/>
+            <wp:cNvGraphicFramePr>
+              <a:graphicFrameLocks xmlns:a="http://schemas.openxmlformats.org/drawingml/2006/main" noChangeAspect="1"/>
+            </wp:cNvGraphicFramePr>
+            <a:graphic xmlns:a="http://schemas.openxmlformats.org/drawingml/2006/main">
+              <a:graphicData uri="http://schemas.openxmlformats.org/drawingml/2006/picture">
+                <pic:pic xmlns:pic="http://schemas.openxmlformats.org/drawingml/2006/picture">
+                  <pic:nvPicPr>
+                    <pic:cNvPr id="371235431" name=""/>
+                    <pic:cNvPicPr/>
+                  </pic:nvPicPr>
+                  <pic:blipFill>
+                    <a:blip r:embed="rId46"/>
+                    <a:stretch>
+                      <a:fillRect/>
+                    </a:stretch>
+                  </pic:blipFill>
+                  <pic:spPr>
+                    <a:xfrm>
+                      <a:off x="0" y="0"/>
+                      <a:ext cx="5943600" cy="4269105"/>
+                    </a:xfrm>
+                    <a:prstGeom prst="rect">
+                      <a:avLst/>
+                    </a:prstGeom>
+                    <a:ln>
+                      <a:solidFill>
+                        <a:schemeClr val="accent1"/>
+                      </a:solidFill>
+                    </a:ln>
+                  </pic:spPr>
+                </pic:pic>
+              </a:graphicData>
+            </a:graphic>
+          </wp:inline>
+        </w:drawing>
+      </w:r>
+    </w:p>
+    <w:p>
+      <w:pPr>
+        <w:rPr>
+          <w:rFonts w:cstheme="minorHAnsi"/>
+          <w:szCs w:val="28"/>
+          <w:lang w:val="es-ES"/>
+        </w:rPr>
+      </w:pPr>
+      <w:r>
+        <w:rPr>
+          <w:rFonts w:cstheme="minorHAnsi"/>
+          <w:szCs w:val="28"/>
+          <w:lang w:val="es-ES"/>
+        </w:rPr>
+        <w:drawing>
+          <wp:inline distT="0" distB="0" distL="0" distR="0" wp14:anchorId="009ED974" wp14:editId="5FB28137">
+            <wp:extent cx="5410955" cy="4124901"/>
+            <wp:effectExtent l="19050" t="19050" r="18415" b="28575"/>
+            <wp:docPr id="1641746189" name="Imagen 1"/>
+            <wp:cNvGraphicFramePr>
+              <a:graphicFrameLocks xmlns:a="http://schemas.openxmlformats.org/drawingml/2006/main" noChangeAspect="1"/>
+            </wp:cNvGraphicFramePr>
+            <a:graphic xmlns:a="http://schemas.openxmlformats.org/drawingml/2006/main">
+              <a:graphicData uri="http://schemas.openxmlformats.org/drawingml/2006/picture">
+                <pic:pic xmlns:pic="http://schemas.openxmlformats.org/drawingml/2006/picture">
+                  <pic:nvPicPr>
+                    <pic:cNvPr id="1641746189" name=""/>
+                    <pic:cNvPicPr/>
+                  </pic:nvPicPr>
+                  <pic:blipFill>
+                    <a:blip r:embed="rId47"/>
+                    <a:stretch>
+                      <a:fillRect/>
+                    </a:stretch>
+                  </pic:blipFill>
+                  <pic:spPr>
+                    <a:xfrm>
+                      <a:off x="0" y="0"/>
+                      <a:ext cx="5410955" cy="4124901"/>
+                    </a:xfrm>
+                    <a:prstGeom prst="rect">
+                      <a:avLst/>
+                    </a:prstGeom>
+                    <a:ln>
+                      <a:solidFill>
+                        <a:schemeClr val="accent1"/>
+                      </a:solidFill>
+                    </a:ln>
+                  </pic:spPr>
+                </pic:pic>
+              </a:graphicData>
+            </a:graphic>
+          </wp:inline>
+        </w:drawing>
+      </w:r>
+    </w:p>
+    <w:p>
+      <w:pPr>
+        <w:jc w:val="center"/>
+        <w:rPr>
+          <w:rFonts w:cstheme="minorHAnsi"/>
+          <w:szCs w:val="28"/>
+          <w:lang w:val="es-ES"/>
+        </w:rPr>
+      </w:pPr>
+      <w:r>
+        <w:rPr>
+          <w:rFonts w:cstheme="minorHAnsi"/>
+          <w:szCs w:val="28"/>
+          <w:lang w:val="es-ES"/>
+        </w:rPr>
+        <w:lastRenderedPageBreak/>
+        <w:drawing>
+          <wp:inline distT="0" distB="0" distL="0" distR="0" wp14:anchorId="2FBA4980" wp14:editId="240DAD27">
+            <wp:extent cx="5025254" cy="4353475"/>
+            <wp:effectExtent l="19050" t="19050" r="23495" b="28575"/>
+            <wp:docPr id="823608734" name="Imagen 1"/>
+            <wp:cNvGraphicFramePr>
+              <a:graphicFrameLocks xmlns:a="http://schemas.openxmlformats.org/drawingml/2006/main" noChangeAspect="1"/>
+            </wp:cNvGraphicFramePr>
+            <a:graphic xmlns:a="http://schemas.openxmlformats.org/drawingml/2006/main">
+              <a:graphicData uri="http://schemas.openxmlformats.org/drawingml/2006/picture">
+                <pic:pic xmlns:pic="http://schemas.openxmlformats.org/drawingml/2006/picture">
+                  <pic:nvPicPr>
+                    <pic:cNvPr id="823608734" name=""/>
+                    <pic:cNvPicPr/>
+                  </pic:nvPicPr>
+                  <pic:blipFill>
+                    <a:blip r:embed="rId48"/>
+                    <a:stretch>
+                      <a:fillRect/>
+                    </a:stretch>
+                  </pic:blipFill>
+                  <pic:spPr>
+                    <a:xfrm>
+                      <a:off x="0" y="0"/>
+                      <a:ext cx="5031460" cy="4358852"/>
+                    </a:xfrm>
+                    <a:prstGeom prst="rect">
+                      <a:avLst/>
+                    </a:prstGeom>
+                    <a:ln>
+                      <a:solidFill>
+                        <a:schemeClr val="accent1"/>
+                      </a:solidFill>
+                    </a:ln>
+                  </pic:spPr>
+                </pic:pic>
+              </a:graphicData>
+            </a:graphic>
+          </wp:inline>
+        </w:drawing>
+      </w:r>
+    </w:p>
+    <w:p>
+      <w:pPr>
+        <w:jc w:val="center"/>
+        <w:rPr>
+          <w:rFonts w:cstheme="minorHAnsi"/>
+          <w:szCs w:val="28"/>
+          <w:lang w:val="es-ES"/>
+        </w:rPr>
+      </w:pPr>
+    </w:p>
+    <w:p>
+      <w:pPr>
+        <w:jc w:val="center"/>
+        <w:rPr>
+          <w:rFonts w:cstheme="minorHAnsi"/>
+          <w:szCs w:val="28"/>
+          <w:lang w:val="es-ES"/>
+        </w:rPr>
+      </w:pPr>
+      <w:r>
+        <w:rPr>
+          <w:rFonts w:cstheme="minorHAnsi"/>
+          <w:szCs w:val="28"/>
+          <w:lang w:val="es-ES"/>
+        </w:rPr>
+        <w:drawing>
+          <wp:inline distT="0" distB="0" distL="0" distR="0" wp14:anchorId="1FEBD6FB" wp14:editId="210308E1">
+            <wp:extent cx="4601634" cy="3435985"/>
+            <wp:effectExtent l="19050" t="19050" r="27940" b="12065"/>
+            <wp:docPr id="1223721489" name="Imagen 1"/>
+            <wp:cNvGraphicFramePr>
+              <a:graphicFrameLocks xmlns:a="http://schemas.openxmlformats.org/drawingml/2006/main" noChangeAspect="1"/>
+            </wp:cNvGraphicFramePr>
+            <a:graphic xmlns:a="http://schemas.openxmlformats.org/drawingml/2006/main">
+              <a:graphicData uri="http://schemas.openxmlformats.org/drawingml/2006/picture">
+                <pic:pic xmlns:pic="http://schemas.openxmlformats.org/drawingml/2006/picture">
+                  <pic:nvPicPr>
+                    <pic:cNvPr id="1223721489" name=""/>
+                    <pic:cNvPicPr/>
+                  </pic:nvPicPr>
+                  <pic:blipFill>
+                    <a:blip r:embed="rId49"/>
+                    <a:stretch>
+                      <a:fillRect/>
+                    </a:stretch>
+                  </pic:blipFill>
+                  <pic:spPr>
+                    <a:xfrm>
+                      <a:off x="0" y="0"/>
+                      <a:ext cx="4608310" cy="3440970"/>
+                    </a:xfrm>
+                    <a:prstGeom prst="rect">
+                      <a:avLst/>
+                    </a:prstGeom>
+                    <a:ln>
+                      <a:solidFill>
+                        <a:schemeClr val="accent1"/>
+                      </a:solidFill>
+                    </a:ln>
+                  </pic:spPr>
+                </pic:pic>
+              </a:graphicData>
+            </a:graphic>
+          </wp:inline>
+        </w:drawing>
+      </w:r>
+    </w:p>
+    <w:p>
+      <w:pPr>
+        <w:jc w:val="center"/>
+        <w:rPr>
+          <w:rFonts w:cstheme="minorHAnsi"/>
+          <w:szCs w:val="28"/>
+          <w:lang w:val="es-ES"/>
+        </w:rPr>
+      </w:pPr>
+    </w:p>
+    <w:p>
+      <w:pPr>
+        <w:jc w:val="center"/>
+        <w:rPr>
+          <w:rFonts w:cstheme="minorHAnsi"/>
+          <w:szCs w:val="28"/>
+          <w:lang w:val="es-ES"/>
+        </w:rPr>
+      </w:pPr>
+    </w:p>
+    <w:p>
+      <w:pPr>
+        <w:jc w:val="center"/>
+        <w:rPr>
+          <w:rFonts w:cstheme="minorHAnsi"/>
+          <w:szCs w:val="28"/>
+          <w:lang w:val="es-ES"/>
+        </w:rPr>
+      </w:pPr>
+    </w:p>
+    <w:p>
+      <w:pPr>
+        <w:rPr>
+          <w:rFonts w:cstheme="minorHAnsi"/>
+          <w:szCs w:val="28"/>
+          <w:lang w:val="es-ES"/>
+        </w:rPr>
+      </w:pPr>
+      <w:r>
+        <w:rPr>
+          <w:rFonts w:cstheme="minorHAnsi"/>
+          <w:szCs w:val="28"/>
+          <w:lang w:val="es-ES"/>
+        </w:rPr>
+        <w:lastRenderedPageBreak/>
+        <w:t>Y ahora por último eliminación de registros:</w:t>
+      </w:r>
+    </w:p>
+    <w:p>
+      <w:pPr>
+        <w:rPr>
+          <w:rFonts w:cstheme="minorHAnsi"/>
+          <w:szCs w:val="28"/>
+          <w:lang w:val="es-ES"/>
+        </w:rPr>
+      </w:pPr>
+    </w:p>
+    <w:p>
+      <w:pPr>
+        <w:jc w:val="center"/>
+        <w:rPr>
+          <w:rFonts w:cstheme="minorHAnsi"/>
+          <w:szCs w:val="28"/>
+          <w:lang w:val="es-ES"/>
+        </w:rPr>
+      </w:pPr>
+      <w:r>
+        <w:rPr>
+          <w:rFonts w:cstheme="minorHAnsi"/>
+          <w:szCs w:val="28"/>
+          <w:lang w:val="es-ES"/>
+        </w:rPr>
+        <w:drawing>
+          <wp:inline distT="0" distB="0" distL="0" distR="0" wp14:anchorId="436E3440" wp14:editId="65737177">
+            <wp:extent cx="5521505" cy="4194810"/>
+            <wp:effectExtent l="19050" t="19050" r="22225" b="15240"/>
+            <wp:docPr id="2033372237" name="Imagen 1"/>
+            <wp:cNvGraphicFramePr>
+              <a:graphicFrameLocks xmlns:a="http://schemas.openxmlformats.org/drawingml/2006/main" noChangeAspect="1"/>
+            </wp:cNvGraphicFramePr>
+            <a:graphic xmlns:a="http://schemas.openxmlformats.org/drawingml/2006/main">
+              <a:graphicData uri="http://schemas.openxmlformats.org/drawingml/2006/picture">
+                <pic:pic xmlns:pic="http://schemas.openxmlformats.org/drawingml/2006/picture">
+                  <pic:nvPicPr>
+                    <pic:cNvPr id="2033372237" name=""/>
+                    <pic:cNvPicPr/>
+                  </pic:nvPicPr>
+                  <pic:blipFill>
+                    <a:blip r:embed="rId50"/>
+                    <a:stretch>
+                      <a:fillRect/>
+                    </a:stretch>
+                  </pic:blipFill>
+                  <pic:spPr>
+                    <a:xfrm>
+                      <a:off x="0" y="0"/>
+                      <a:ext cx="5528953" cy="4200469"/>
+                    </a:xfrm>
+                    <a:prstGeom prst="rect">
+                      <a:avLst/>
+                    </a:prstGeom>
+                    <a:ln>
+                      <a:solidFill>
+                        <a:schemeClr val="accent1"/>
+                      </a:solidFill>
+                    </a:ln>
+                  </pic:spPr>
+                </pic:pic>
+              </a:graphicData>
+            </a:graphic>
+          </wp:inline>
+        </w:drawing>
+      </w:r>
+    </w:p>
+    <w:p>
+      <w:pPr>
+        <w:jc w:val="center"/>
+        <w:rPr>
+          <w:rFonts w:cstheme="minorHAnsi"/>
+          <w:szCs w:val="28"/>
+          <w:lang w:val="es-ES"/>
+        </w:rPr>
+      </w:pPr>
+      <w:r>
+        <w:rPr>
+          <w:rFonts w:cstheme="minorHAnsi"/>
+          <w:szCs w:val="28"/>
+          <w:lang w:val="es-ES"/>
+        </w:rPr>
+        <w:drawing>
+          <wp:inline distT="0" distB="0" distL="0" distR="0" wp14:anchorId="17352A4E" wp14:editId="1BB6A2EB">
+            <wp:extent cx="5523789" cy="4217670"/>
+            <wp:effectExtent l="19050" t="19050" r="20320" b="11430"/>
+            <wp:docPr id="1088483794" name="Imagen 1"/>
+            <wp:cNvGraphicFramePr>
+              <a:graphicFrameLocks xmlns:a="http://schemas.openxmlformats.org/drawingml/2006/main" noChangeAspect="1"/>
+            </wp:cNvGraphicFramePr>
+            <a:graphic xmlns:a="http://schemas.openxmlformats.org/drawingml/2006/main">
+              <a:graphicData uri="http://schemas.openxmlformats.org/drawingml/2006/picture">
+                <pic:pic xmlns:pic="http://schemas.openxmlformats.org/drawingml/2006/picture">
+                  <pic:nvPicPr>
+                    <pic:cNvPr id="1088483794" name=""/>
+                    <pic:cNvPicPr/>
+                  </pic:nvPicPr>
+                  <pic:blipFill>
+                    <a:blip r:embed="rId51"/>
+                    <a:stretch>
+                      <a:fillRect/>
+                    </a:stretch>
+                  </pic:blipFill>
+                  <pic:spPr>
+                    <a:xfrm>
+                      <a:off x="0" y="0"/>
+                      <a:ext cx="5534390" cy="4225764"/>
+                    </a:xfrm>
+                    <a:prstGeom prst="rect">
+                      <a:avLst/>
+                    </a:prstGeom>
+                    <a:ln>
+                      <a:solidFill>
+                        <a:schemeClr val="accent1"/>
+                      </a:solidFill>
+                    </a:ln>
+                  </pic:spPr>
+                </pic:pic>
+              </a:graphicData>
+            </a:graphic>
+          </wp:inline>
+        </w:drawing>
+      </w:r>
+    </w:p>
+    <w:p>
+      <w:pPr>
+        <w:rPr>
+          <w:rFonts w:cstheme="minorHAnsi"/>
+          <w:szCs w:val="28"/>
+          <w:lang w:val="es-ES"/>
+        </w:rPr>
+      </w:pPr>
+      <w:r>
+        <w:rPr>
+          <w:rFonts w:cstheme="minorHAnsi"/>
+          <w:szCs w:val="28"/>
+          <w:lang w:val="es-ES"/>
+        </w:rPr>
+        <w:lastRenderedPageBreak/>
+        <w:t xml:space="preserve">Comprobamos en MySQL </w:t>
+      </w:r>
+      <w:proofErr w:type="spellStart"/>
+      <w:r>
+        <w:rPr>
+          <w:rFonts w:cstheme="minorHAnsi"/>
+          <w:szCs w:val="28"/>
+          <w:lang w:val="es-ES"/>
+        </w:rPr>
+        <w:t>Workbench</w:t>
+      </w:r>
+      <w:proofErr w:type="spellEnd"/>
+      <w:r>
+        <w:rPr>
+          <w:rFonts w:cstheme="minorHAnsi"/>
+          <w:szCs w:val="28"/>
+          <w:lang w:val="es-ES"/>
+        </w:rPr>
+        <w:t xml:space="preserve"> como el registro ha sido borrado:</w:t>
+      </w:r>
+    </w:p>
+    <w:p>
+      <w:pPr>
+        <w:rPr>
+          <w:rFonts w:cstheme="minorHAnsi"/>
+          <w:szCs w:val="28"/>
+          <w:lang w:val="es-ES"/>
+        </w:rPr>
+      </w:pPr>
+    </w:p>
+    <w:p>
+      <w:pPr>
+        <w:jc w:val="center"/>
+        <w:rPr>
+          <w:rFonts w:cstheme="minorHAnsi"/>
+          <w:szCs w:val="28"/>
+          <w:lang w:val="es-ES"/>
+        </w:rPr>
+      </w:pPr>
+      <w:r>
+        <w:rPr>
+          <w:rFonts w:cstheme="minorHAnsi"/>
+          <w:szCs w:val="28"/>
+          <w:lang w:val="es-ES"/>
+        </w:rPr>
+        <w:drawing>
+          <wp:inline distT="0" distB="0" distL="0" distR="0" wp14:anchorId="6035C30E" wp14:editId="062E7EDF">
+            <wp:extent cx="5943600" cy="4270375"/>
+            <wp:effectExtent l="19050" t="19050" r="19050" b="15875"/>
+            <wp:docPr id="689594903" name="Imagen 1"/>
+            <wp:cNvGraphicFramePr>
+              <a:graphicFrameLocks xmlns:a="http://schemas.openxmlformats.org/drawingml/2006/main" noChangeAspect="1"/>
+            </wp:cNvGraphicFramePr>
+            <a:graphic xmlns:a="http://schemas.openxmlformats.org/drawingml/2006/main">
+              <a:graphicData uri="http://schemas.openxmlformats.org/drawingml/2006/picture">
+                <pic:pic xmlns:pic="http://schemas.openxmlformats.org/drawingml/2006/picture">
+                  <pic:nvPicPr>
+                    <pic:cNvPr id="689594903" name=""/>
+                    <pic:cNvPicPr/>
+                  </pic:nvPicPr>
+                  <pic:blipFill>
+                    <a:blip r:embed="rId52"/>
+                    <a:stretch>
+                      <a:fillRect/>
+                    </a:stretch>
+                  </pic:blipFill>
+                  <pic:spPr>
+                    <a:xfrm>
+                      <a:off x="0" y="0"/>
+                      <a:ext cx="5943600" cy="4270375"/>
+                    </a:xfrm>
+                    <a:prstGeom prst="rect">
+                      <a:avLst/>
+                    </a:prstGeom>
+                    <a:ln>
+                      <a:solidFill>
+                        <a:schemeClr val="accent1"/>
+                      </a:solidFill>
+                    </a:ln>
+                  </pic:spPr>
+                </pic:pic>
+              </a:graphicData>
+            </a:graphic>
+          </wp:inline>
+        </w:drawing>
+      </w:r>
+    </w:p>
+    <w:p>
+      <w:pPr>
+        <w:rPr>
+          <w:rFonts w:cstheme="minorHAnsi"/>
+          <w:szCs w:val="28"/>
+          <w:lang w:val="es-ES"/>
+        </w:rPr>
+      </w:pPr>
+    </w:p>
+    <w:p>
+      <w:pPr>
+        <w:rPr>
+          <w:rFonts w:cstheme="minorHAnsi"/>
+          <w:szCs w:val="28"/>
+          <w:lang w:val="es-ES"/>
+        </w:rPr>
+      </w:pPr>
+      <w:r>
+        <w:rPr>
+          <w:rFonts w:cstheme="minorHAnsi"/>
+          <w:szCs w:val="28"/>
+          <w:lang w:val="es-ES"/>
+        </w:rPr>
+        <w:t xml:space="preserve">Por </w:t>
+      </w:r>
+      <w:proofErr w:type="gramStart"/>
+      <w:r>
+        <w:rPr>
+          <w:rFonts w:cstheme="minorHAnsi"/>
+          <w:szCs w:val="28"/>
+          <w:lang w:val="es-ES"/>
+        </w:rPr>
+        <w:t>último ,</w:t>
+      </w:r>
+      <w:proofErr w:type="gramEnd"/>
+      <w:r>
+        <w:rPr>
+          <w:rFonts w:cstheme="minorHAnsi"/>
+          <w:szCs w:val="28"/>
+          <w:lang w:val="es-ES"/>
+        </w:rPr>
+        <w:t xml:space="preserve"> implementamos una consulta SQL personalizada, para que veamos que podemos usar cualquier tipo de consulta.</w:t>
+      </w:r>
+    </w:p>
+    <w:p>
+      <w:pPr>
+        <w:rPr>
+          <w:rFonts w:cstheme="minorHAnsi"/>
+          <w:szCs w:val="28"/>
+          <w:lang w:val="es-ES"/>
+        </w:rPr>
+      </w:pPr>
+    </w:p>
+    <w:p>
+      <w:pPr>
+        <w:jc w:val="center"/>
+        <w:rPr>
+          <w:rFonts w:cstheme="minorHAnsi"/>
+          <w:szCs w:val="28"/>
+          <w:lang w:val="es-ES"/>
+        </w:rPr>
+      </w:pPr>
+    </w:p>
+    <w:p>
+      <w:pPr>
+        <w:rPr>
+          <w:rFonts w:cstheme="minorHAnsi"/>
+          <w:szCs w:val="28"/>
+          <w:lang w:val="es-ES"/>
+        </w:rPr>
+      </w:pPr>
+    </w:p>
+    <w:p>
+      <w:pPr>
+        <w:rPr>
+          <w:rFonts w:cstheme="minorHAnsi"/>
+          <w:szCs w:val="28"/>
+          <w:lang w:val="es-ES"/>
+        </w:rPr>
+      </w:pPr>
+    </w:p>
+    <w:p>
+      <w:pPr>
+        <w:rPr>
+          <w:rFonts w:cstheme="minorHAnsi"/>
+          <w:szCs w:val="28"/>
+          <w:lang w:val="es-ES"/>
+        </w:rPr>
+      </w:pPr>
+    </w:p>
+    <w:p>
+      <w:pPr>
+        <w:rPr>
+          <w:rFonts w:cstheme="minorHAnsi"/>
+          <w:szCs w:val="28"/>
+          <w:lang w:val="es-ES"/>
+        </w:rPr>
+      </w:pPr>
+    </w:p>
+    <w:p>
+      <w:pPr>
+        <w:rPr>
+          <w:rFonts w:cstheme="minorHAnsi"/>
+          <w:szCs w:val="28"/>
+          <w:lang w:val="es-ES"/>
+        </w:rPr>
+      </w:pPr>
+    </w:p>
+    <w:p>
+      <w:pPr>
+        <w:rPr>
+          <w:rFonts w:cstheme="minorHAnsi"/>
+          <w:szCs w:val="28"/>
+          <w:lang w:val="es-ES"/>
+        </w:rPr>
+      </w:pPr>
+    </w:p>
+    <w:p>
+      <w:pPr>
+        <w:rPr>
+          <w:rFonts w:cstheme="minorHAnsi"/>
+          <w:szCs w:val="28"/>
+          <w:lang w:val="es-ES"/>
+        </w:rPr>
+      </w:pPr>
+    </w:p>
+    <w:p>
+      <w:pPr>
+        <w:rPr>
+          <w:rFonts w:cstheme="minorHAnsi"/>
+          <w:szCs w:val="28"/>
+          <w:lang w:val="es-ES"/>
+        </w:rPr>
+      </w:pPr>
+    </w:p>
+    <w:p>
+      <w:pPr>
+        <w:rPr>
+          <w:rFonts w:cstheme="minorHAnsi"/>
+          <w:szCs w:val="28"/>
+          <w:lang w:val="es-ES"/>
+        </w:rPr>
+      </w:pPr>
+    </w:p>
+    <w:p>
+      <w:pPr>
+        <w:rPr>
+          <w:rFonts w:cstheme="minorHAnsi"/>
+          <w:szCs w:val="28"/>
+          <w:lang w:val="es-ES"/>
+        </w:rPr>
+      </w:pPr>
+    </w:p>
+    <w:p>
+      <w:pPr>
+        <w:rPr>
+          <w:rFonts w:cstheme="minorHAnsi"/>
+          <w:szCs w:val="28"/>
+          <w:lang w:val="es-ES"/>
+        </w:rPr>
+      </w:pPr>
+    </w:p>
+    <w:p>
+      <w:pPr>
+        <w:rPr>
+          <w:rFonts w:cstheme="minorHAnsi"/>
+          <w:szCs w:val="28"/>
+          <w:lang w:val="es-ES"/>
+        </w:rPr>
+      </w:pPr>
+    </w:p>
+    <w:p>
+      <w:pPr>
+        <w:rPr>
+          <w:rFonts w:cstheme="minorHAnsi"/>
+          <w:szCs w:val="28"/>
+          <w:lang w:val="es-ES"/>
+        </w:rPr>
+      </w:pPr>
+      <w:r>
+        <w:rPr>
+          <w:rFonts w:cstheme="minorHAnsi"/>
+          <w:szCs w:val="28"/>
+          <w:lang w:val="es-ES"/>
+        </w:rPr>
+        <w:lastRenderedPageBreak/>
+        <w:t xml:space="preserve">Crearemos un par de alumnos </w:t>
+      </w:r>
+      <w:proofErr w:type="gramStart"/>
+      <w:r>
+        <w:rPr>
+          <w:rFonts w:cstheme="minorHAnsi"/>
+          <w:szCs w:val="28"/>
+          <w:lang w:val="es-ES"/>
+        </w:rPr>
+        <w:t>genéricos ,</w:t>
+      </w:r>
+      <w:proofErr w:type="gramEnd"/>
+      <w:r>
+        <w:rPr>
+          <w:rFonts w:cstheme="minorHAnsi"/>
+          <w:szCs w:val="28"/>
+          <w:lang w:val="es-ES"/>
+        </w:rPr>
+        <w:t xml:space="preserve"> ya que la consulta SQL sería la siguiente:</w:t>
+      </w:r>
+    </w:p>
+    <w:p>
+      <w:pPr>
+        <w:rPr>
+          <w:rFonts w:cstheme="minorHAnsi"/>
+          <w:szCs w:val="28"/>
+          <w:lang w:val="es-ES"/>
+        </w:rPr>
+      </w:pPr>
+    </w:p>
+    <w:p>
+      <w:pPr>
+        <w:rPr>
+          <w:rFonts w:cstheme="minorHAnsi"/>
+          <w:szCs w:val="28"/>
+          <w:lang w:val="es-ES"/>
+        </w:rPr>
+      </w:pPr>
+      <w:r>
+        <w:rPr>
+          <w:rFonts w:cstheme="minorHAnsi"/>
+          <w:szCs w:val="28"/>
+          <w:lang w:val="es-ES"/>
+        </w:rPr>
+        <w:drawing>
+          <wp:inline distT="0" distB="0" distL="0" distR="0" wp14:anchorId="1A57B650" wp14:editId="5E1E251C">
+            <wp:extent cx="5943600" cy="1320800"/>
+            <wp:effectExtent l="19050" t="19050" r="19050" b="12700"/>
+            <wp:docPr id="2141186168" name="Imagen 1"/>
+            <wp:cNvGraphicFramePr>
+              <a:graphicFrameLocks xmlns:a="http://schemas.openxmlformats.org/drawingml/2006/main" noChangeAspect="1"/>
+            </wp:cNvGraphicFramePr>
+            <a:graphic xmlns:a="http://schemas.openxmlformats.org/drawingml/2006/main">
+              <a:graphicData uri="http://schemas.openxmlformats.org/drawingml/2006/picture">
+                <pic:pic xmlns:pic="http://schemas.openxmlformats.org/drawingml/2006/picture">
+                  <pic:nvPicPr>
+                    <pic:cNvPr id="2141186168" name=""/>
+                    <pic:cNvPicPr/>
+                  </pic:nvPicPr>
+                  <pic:blipFill>
+                    <a:blip r:embed="rId53"/>
+                    <a:stretch>
+                      <a:fillRect/>
+                    </a:stretch>
+                  </pic:blipFill>
+                  <pic:spPr>
+                    <a:xfrm>
+                      <a:off x="0" y="0"/>
+                      <a:ext cx="5943600" cy="1320800"/>
+                    </a:xfrm>
+                    <a:prstGeom prst="rect">
+                      <a:avLst/>
+                    </a:prstGeom>
+                    <a:ln>
+                      <a:solidFill>
+                        <a:schemeClr val="accent1"/>
+                      </a:solidFill>
+                    </a:ln>
+                  </pic:spPr>
+                </pic:pic>
+              </a:graphicData>
+            </a:graphic>
+          </wp:inline>
+        </w:drawing>
+      </w:r>
+    </w:p>
+    <w:p>
+      <w:pPr>
+        <w:rPr>
+          <w:rFonts w:cstheme="minorHAnsi"/>
+          <w:szCs w:val="28"/>
+          <w:lang w:val="es-ES"/>
+        </w:rPr>
+      </w:pPr>
+    </w:p>
+    <w:p>
+      <w:pPr>
+        <w:jc w:val="center"/>
+        <w:rPr>
+          <w:rFonts w:cstheme="minorHAnsi"/>
+          <w:szCs w:val="28"/>
+          <w:lang w:val="es-ES"/>
+        </w:rPr>
+      </w:pPr>
+      <w:r>
+        <w:rPr>
+          <w:rFonts w:cstheme="minorHAnsi"/>
+          <w:szCs w:val="28"/>
+          <w:lang w:val="es-ES"/>
+        </w:rPr>
+        <w:drawing>
+          <wp:inline distT="0" distB="0" distL="0" distR="0" wp14:anchorId="08E86CCF" wp14:editId="64729EB6">
+            <wp:extent cx="5943600" cy="4177665"/>
+            <wp:effectExtent l="19050" t="19050" r="19050" b="13335"/>
+            <wp:docPr id="1013434612" name="Imagen 1"/>
+            <wp:cNvGraphicFramePr>
+              <a:graphicFrameLocks xmlns:a="http://schemas.openxmlformats.org/drawingml/2006/main" noChangeAspect="1"/>
+            </wp:cNvGraphicFramePr>
+            <a:graphic xmlns:a="http://schemas.openxmlformats.org/drawingml/2006/main">
+              <a:graphicData uri="http://schemas.openxmlformats.org/drawingml/2006/picture">
+                <pic:pic xmlns:pic="http://schemas.openxmlformats.org/drawingml/2006/picture">
+                  <pic:nvPicPr>
+                    <pic:cNvPr id="1013434612" name=""/>
+                    <pic:cNvPicPr/>
+                  </pic:nvPicPr>
+                  <pic:blipFill>
+                    <a:blip r:embed="rId54"/>
+                    <a:stretch>
+                      <a:fillRect/>
+                    </a:stretch>
+                  </pic:blipFill>
+                  <pic:spPr>
+                    <a:xfrm>
+                      <a:off x="0" y="0"/>
+                      <a:ext cx="5943600" cy="4177665"/>
+                    </a:xfrm>
+                    <a:prstGeom prst="rect">
+                      <a:avLst/>
+                    </a:prstGeom>
+                    <a:ln>
+                      <a:solidFill>
+                        <a:schemeClr val="accent1"/>
+                      </a:solidFill>
+                    </a:ln>
+                  </pic:spPr>
+                </pic:pic>
+              </a:graphicData>
+            </a:graphic>
+          </wp:inline>
+        </w:drawing>
+      </w:r>
+    </w:p>
+    <w:p>
+      <w:pPr>
+        <w:rPr>
+          <w:rFonts w:cstheme="minorHAnsi"/>
+          <w:szCs w:val="28"/>
+          <w:lang w:val="es-ES"/>
+        </w:rPr>
+      </w:pPr>
+    </w:p>
+    <w:p>
+      <w:pPr>
+        <w:rPr>
+          <w:rFonts w:cstheme="minorHAnsi"/>
+          <w:szCs w:val="28"/>
+          <w:lang w:val="es-ES"/>
+        </w:rPr>
+      </w:pPr>
+    </w:p>
+    <w:p>
+      <w:pPr>
+        <w:rPr>
+          <w:rFonts w:cstheme="minorHAnsi"/>
+          <w:szCs w:val="28"/>
+          <w:lang w:val="es-ES"/>
+        </w:rPr>
+      </w:pPr>
+      <w:r>
+        <w:rPr>
+          <w:rFonts w:cstheme="minorHAnsi"/>
+          <w:szCs w:val="28"/>
+          <w:lang w:val="es-ES"/>
+        </w:rPr>
+        <w:t>Vemos que todas las operaciones CRUD y consultas personalizadas son totalmente funcionales.</w:t>
+      </w:r>
     </w:p>
     <w:p>
       <w:pPr>
@@ -7718,7 +8687,7 @@
           <w:lang w:val="es-ES"/>
         </w:rPr>
       </w:pPr>
-      <w:hyperlink r:id="rId45" w:history="1">
+      <w:hyperlink r:id="rId55" w:history="1">
         <w:r>
           <w:rPr>
             <w:rStyle w:val="Hipervnculo"/>
@@ -7743,7 +8712,7 @@
           <w:lang w:val="es-ES"/>
         </w:rPr>
       </w:pPr>
-      <w:hyperlink r:id="rId46" w:history="1">
+      <w:hyperlink r:id="rId56" w:history="1">
         <w:r>
           <w:rPr>
             <w:rStyle w:val="Hipervnculo"/>
@@ -7772,7 +8741,7 @@
           <w:lang w:val="es-ES"/>
         </w:rPr>
       </w:pPr>
-      <w:hyperlink r:id="rId47" w:history="1">
+      <w:hyperlink r:id="rId57" w:history="1">
         <w:r>
           <w:rPr>
             <w:rStyle w:val="Hipervnculo"/>
@@ -7801,7 +8770,7 @@
           <w:lang w:val="es-ES"/>
         </w:rPr>
       </w:pPr>
-      <w:hyperlink r:id="rId48" w:history="1">
+      <w:hyperlink r:id="rId58" w:history="1">
         <w:r>
           <w:rPr>
             <w:rStyle w:val="Hipervnculo"/>
@@ -7830,7 +8799,7 @@
           <w:lang w:val="es-ES"/>
         </w:rPr>
       </w:pPr>
-      <w:hyperlink r:id="rId49" w:history="1">
+      <w:hyperlink r:id="rId59" w:history="1">
         <w:r>
           <w:rPr>
             <w:rStyle w:val="Hipervnculo"/>
@@ -7859,7 +8828,7 @@
           <w:lang w:val="es-ES"/>
         </w:rPr>
       </w:pPr>
-      <w:hyperlink r:id="rId50" w:history="1">
+      <w:hyperlink r:id="rId60" w:history="1">
         <w:r>
           <w:rPr>
             <w:rStyle w:val="Hipervnculo"/>
@@ -7888,7 +8857,7 @@
           <w:lang w:val="es-ES"/>
         </w:rPr>
       </w:pPr>
-      <w:hyperlink r:id="rId51" w:history="1">
+      <w:hyperlink r:id="rId61" w:history="1">
         <w:r>
           <w:rPr>
             <w:rStyle w:val="Hipervnculo"/>
@@ -7917,7 +8886,7 @@
           <w:lang w:val="es-ES"/>
         </w:rPr>
       </w:pPr>
-      <w:hyperlink r:id="rId52" w:history="1">
+      <w:hyperlink r:id="rId62" w:history="1">
         <w:r>
           <w:rPr>
             <w:rStyle w:val="Hipervnculo"/>
@@ -7946,7 +8915,7 @@
           <w:lang w:val="es-ES"/>
         </w:rPr>
       </w:pPr>
-      <w:hyperlink r:id="rId53" w:history="1">
+      <w:hyperlink r:id="rId63" w:history="1">
         <w:r>
           <w:rPr>
             <w:rStyle w:val="Hipervnculo"/>
@@ -10423,6 +11392,7 @@
   <w:style w:type="character" w:default="1" w:styleId="Fuentedeprrafopredeter">
     <w:name w:val="Default Paragraph Font"/>
     <w:uiPriority w:val="1"/>
+    <w:semiHidden/>
     <w:unhideWhenUsed/>
   </w:style>
   <w:style w:type="table" w:default="1" w:styleId="Tablanormal">
@@ -11530,6 +12500,7 @@
     <w:rsid w:val="00016699"/>
     <w:rsid w:val="000824D6"/>
     <w:rsid w:val="00124DD6"/>
+    <w:rsid w:val="00142D00"/>
     <w:rsid w:val="00156750"/>
     <w:rsid w:val="00197DC2"/>
     <w:rsid w:val="001B5674"/>
@@ -11583,6 +12554,7 @@
     <w:rsid w:val="00990CAE"/>
     <w:rsid w:val="009A0B1A"/>
     <w:rsid w:val="009D6723"/>
+    <w:rsid w:val="009E3B42"/>
     <w:rsid w:val="00A04255"/>
     <w:rsid w:val="00AA409B"/>
     <w:rsid w:val="00AD38B3"/>
@@ -12348,15 +13320,6 @@
 </file>
 
 <file path=customXml/item1.xml><?xml version="1.0" encoding="utf-8"?>
-<?mso-contentType ?>
-<FormTemplates xmlns="http://schemas.microsoft.com/sharepoint/v3/contenttype/forms">
-  <Display>DocumentLibraryForm</Display>
-  <Edit>DocumentLibraryForm</Edit>
-  <New>DocumentLibraryForm</New>
-</FormTemplates>
-</file>
-
-<file path=customXml/item2.xml><?xml version="1.0" encoding="utf-8"?>
 <p:properties xmlns:p="http://schemas.microsoft.com/office/2006/metadata/properties" xmlns:xsi="http://www.w3.org/2001/XMLSchema-instance" xmlns:pc="http://schemas.microsoft.com/office/infopath/2007/PartnerControls">
   <documentManagement>
     <_ip_UnifiedCompliancePolicyUIAction xmlns="http://schemas.microsoft.com/sharepoint/v3" xsi:nil="true"/>
@@ -12376,11 +13339,7 @@
 </p:properties>
 </file>
 
-<file path=customXml/item3.xml><?xml version="1.0" encoding="utf-8"?>
-<b:Sources xmlns:b="http://schemas.openxmlformats.org/officeDocument/2006/bibliography" xmlns="http://schemas.openxmlformats.org/officeDocument/2006/bibliography" SelectedStyle="\APASixthEditionOfficeOnline.xsl" StyleName="APA" Version="6"/>
-</file>
-
-<file path=customXml/item4.xml><?xml version="1.0" encoding="utf-8"?>
+<file path=customXml/item2.xml><?xml version="1.0" encoding="utf-8"?>
 <ct:contentTypeSchema xmlns:ct="http://schemas.microsoft.com/office/2006/metadata/contentType" xmlns:ma="http://schemas.microsoft.com/office/2006/metadata/properties/metaAttributes" ct:_="" ma:_="" ma:contentTypeName="Document" ma:contentTypeID="0x01010079F111ED35F8CC479449609E8A0923A6" ma:contentTypeVersion="28" ma:contentTypeDescription="Create a new document." ma:contentTypeScope="" ma:versionID="60f5a4f2d2b0abadcf532d48ebf9cb71">
   <xsd:schema xmlns:xsd="http://www.w3.org/2001/XMLSchema" xmlns:xs="http://www.w3.org/2001/XMLSchema" xmlns:p="http://schemas.microsoft.com/office/2006/metadata/properties" xmlns:ns1="http://schemas.microsoft.com/sharepoint/v3" xmlns:ns2="71af3243-3dd4-4a8d-8c0d-dd76da1f02a5" xmlns:ns3="16c05727-aa75-4e4a-9b5f-8a80a1165891" xmlns:ns4="230e9df3-be65-4c73-a93b-d1236ebd677e" targetNamespace="http://schemas.microsoft.com/office/2006/metadata/properties" ma:root="true" ma:fieldsID="7dd78129e6a1811f84807ad11c651531" ns1:_="" ns2:_="" ns3:_="" ns4:_="">
     <xsd:import namespace="http://schemas.microsoft.com/sharepoint/v3"/>
@@ -12692,15 +13651,20 @@
 </ct:contentTypeSchema>
 </file>
 
-<file path=customXml/itemProps1.xml><?xml version="1.0" encoding="utf-8"?>
-<ds:datastoreItem xmlns:ds="http://schemas.openxmlformats.org/officeDocument/2006/customXml" ds:itemID="{57C77F9C-8BCF-4692-B2E4-26011E2A55B4}">
-  <ds:schemaRefs>
-    <ds:schemaRef ds:uri="http://schemas.microsoft.com/sharepoint/v3/contenttype/forms"/>
-  </ds:schemaRefs>
-</ds:datastoreItem>
+<file path=customXml/item3.xml><?xml version="1.0" encoding="utf-8"?>
+<b:Sources xmlns:b="http://schemas.openxmlformats.org/officeDocument/2006/bibliography" xmlns="http://schemas.openxmlformats.org/officeDocument/2006/bibliography" SelectedStyle="\APASixthEditionOfficeOnline.xsl" StyleName="APA" Version="6"/>
 </file>
 
-<file path=customXml/itemProps2.xml><?xml version="1.0" encoding="utf-8"?>
+<file path=customXml/item4.xml><?xml version="1.0" encoding="utf-8"?>
+<?mso-contentType ?>
+<FormTemplates xmlns="http://schemas.microsoft.com/sharepoint/v3/contenttype/forms">
+  <Display>DocumentLibraryForm</Display>
+  <Edit>DocumentLibraryForm</Edit>
+  <New>DocumentLibraryForm</New>
+</FormTemplates>
+</file>
+
+<file path=customXml/itemProps1.xml><?xml version="1.0" encoding="utf-8"?>
 <ds:datastoreItem xmlns:ds="http://schemas.openxmlformats.org/officeDocument/2006/customXml" ds:itemID="{8DE4806E-889F-44E5-89CE-8DBA0CB694CA}">
   <ds:schemaRefs>
     <ds:schemaRef ds:uri="http://schemas.microsoft.com/office/2006/metadata/properties"/>
@@ -12712,15 +13676,7 @@
 </ds:datastoreItem>
 </file>
 
-<file path=customXml/itemProps3.xml><?xml version="1.0" encoding="utf-8"?>
-<ds:datastoreItem xmlns:ds="http://schemas.openxmlformats.org/officeDocument/2006/customXml" ds:itemID="{E4E10AD3-AD8B-4B56-B640-42AEB6EC784A}">
-  <ds:schemaRefs>
-    <ds:schemaRef ds:uri="http://schemas.openxmlformats.org/officeDocument/2006/bibliography"/>
-  </ds:schemaRefs>
-</ds:datastoreItem>
-</file>
-
-<file path=customXml/itemProps4.xml><?xml version="1.0" encoding="utf-8"?>
+<file path=customXml/itemProps2.xml><?xml version="1.0" encoding="utf-8"?>
 <ds:datastoreItem xmlns:ds="http://schemas.openxmlformats.org/officeDocument/2006/customXml" ds:itemID="{1778EFC0-41F2-404D-8178-1A299F9AE7A8}">
   <ds:schemaRefs>
     <ds:schemaRef ds:uri="http://schemas.microsoft.com/office/2006/metadata/contentType"/>
@@ -12741,6 +13697,22 @@
 </ds:datastoreItem>
 </file>
 
+<file path=customXml/itemProps3.xml><?xml version="1.0" encoding="utf-8"?>
+<ds:datastoreItem xmlns:ds="http://schemas.openxmlformats.org/officeDocument/2006/customXml" ds:itemID="{E4E10AD3-AD8B-4B56-B640-42AEB6EC784A}">
+  <ds:schemaRefs>
+    <ds:schemaRef ds:uri="http://schemas.openxmlformats.org/officeDocument/2006/bibliography"/>
+  </ds:schemaRefs>
+</ds:datastoreItem>
+</file>
+
+<file path=customXml/itemProps4.xml><?xml version="1.0" encoding="utf-8"?>
+<ds:datastoreItem xmlns:ds="http://schemas.openxmlformats.org/officeDocument/2006/customXml" ds:itemID="{57C77F9C-8BCF-4692-B2E4-26011E2A55B4}">
+  <ds:schemaRefs>
+    <ds:schemaRef ds:uri="http://schemas.microsoft.com/sharepoint/v3/contenttype/forms"/>
+  </ds:schemaRefs>
+</ds:datastoreItem>
+</file>
+
 <file path=docMetadata/LabelInfo.xml><?xml version="1.0" encoding="utf-8"?>
 <clbl:labelList xmlns:clbl="http://schemas.microsoft.com/office/2020/mipLabelMetadata"/>
 </file>
</xml_diff>